<commit_message>
changed casualty type from damage to injury
</commit_message>
<xml_diff>
--- a/documentation/chapter 3.docx
+++ b/documentation/chapter 3.docx
@@ -146,53 +146,9 @@
           <w:sz w:val="24"/>
           <w:szCs w:val="24"/>
         </w:rPr>
-        <w:t>SDLC stands for software development life cycle. A software development life cycle is essentially a series of steps or phases that provide a model for the development and life cycle management of an application or piece of software. The methodology within the SDLC process can vary across industries and organizations, but standards such as ISO/IEC 12207 represent processes that establish a life cycle for software and provide a mode for the development, acquisition, and configuration of software systems.</w:t>
-      </w:r>
-    </w:p>
-    <w:p>
-      <w:pPr>
-        <w:pStyle w:val="Heading2"/>
-        <w:spacing w:line="360" w:lineRule="auto"/>
-        <w:jc w:val="both"/>
-        <w:rPr>
-          <w:rFonts w:ascii="Times New Roman" w:hAnsi="Times New Roman"/>
-          <w:sz w:val="24"/>
-          <w:szCs w:val="24"/>
-        </w:rPr>
-      </w:pPr>
-      <w:r>
-        <w:rPr>
-          <w:rFonts w:ascii="Times New Roman" w:hAnsi="Times New Roman"/>
-          <w:i w:val="0"/>
-          <w:iCs w:val="0"/>
-          <w:sz w:val="24"/>
-          <w:szCs w:val="24"/>
-        </w:rPr>
-        <w:t>3.1.1</w:t>
-      </w:r>
-      <w:r>
-        <w:rPr>
-          <w:rFonts w:ascii="Times New Roman" w:hAnsi="Times New Roman"/>
-          <w:i w:val="0"/>
-          <w:iCs w:val="0"/>
-          <w:sz w:val="24"/>
-          <w:szCs w:val="24"/>
-        </w:rPr>
-        <w:tab/>
-        <w:t>Chosen Methodology</w:t>
-      </w:r>
-    </w:p>
-    <w:p>
-      <w:pPr>
-        <w:pStyle w:val="Heading2"/>
-        <w:spacing w:line="360" w:lineRule="auto"/>
-        <w:jc w:val="both"/>
-        <w:rPr>
-          <w:rFonts w:ascii="Times New Roman" w:hAnsi="Times New Roman"/>
-          <w:sz w:val="24"/>
-          <w:szCs w:val="24"/>
-        </w:rPr>
-      </w:pPr>
+        <w:t xml:space="preserve">SDLC stands for software development life cycle. A software development life cycle is essentially a series of steps or phases that provide a model for the development and life cycle management of an application or piece of software. The methodology within the SDLC process </w:t>
+      </w:r>
+      <w:proofErr w:type="gramStart"/>
       <w:r>
         <w:rPr>
           <w:rFonts w:ascii="Times New Roman" w:hAnsi="Times New Roman"/>
@@ -203,18 +159,9 @@
           <w:sz w:val="24"/>
           <w:szCs w:val="24"/>
         </w:rPr>
-        <w:t xml:space="preserve">The chosen methodology for development of this system is the </w:t>
-      </w:r>
-      <w:r>
-        <w:rPr>
-          <w:rFonts w:ascii="Times New Roman" w:hAnsi="Times New Roman"/>
-          <w:i w:val="0"/>
-          <w:iCs w:val="0"/>
-          <w:sz w:val="24"/>
-          <w:szCs w:val="24"/>
-        </w:rPr>
-        <w:t>Water-Fall</w:t>
-      </w:r>
+        <w:t>can</w:t>
+      </w:r>
+      <w:proofErr w:type="gramEnd"/>
       <w:r>
         <w:rPr>
           <w:rFonts w:ascii="Times New Roman" w:hAnsi="Times New Roman"/>
@@ -225,7 +172,110 @@
           <w:sz w:val="24"/>
           <w:szCs w:val="24"/>
         </w:rPr>
-        <w:t xml:space="preserve"> .  Model which is the oldest and the most widely used paradigm for software engineering. This model provides a systematic and sequential approach to software development. It is very useful where the requirements are well understood. This model is chosen because of the reasons stated below:</w:t>
+        <w:t xml:space="preserve"> vary across industries and organizations, but standards such as ISO/IEC 12207 represent processes that establish a life cycle for software and provide a mode for the development, acquisition, and configuration of software systems.</w:t>
+      </w:r>
+    </w:p>
+    <w:p>
+      <w:pPr>
+        <w:pStyle w:val="Heading2"/>
+        <w:spacing w:line="360" w:lineRule="auto"/>
+        <w:jc w:val="both"/>
+        <w:rPr>
+          <w:rFonts w:ascii="Times New Roman" w:hAnsi="Times New Roman"/>
+          <w:sz w:val="24"/>
+          <w:szCs w:val="24"/>
+        </w:rPr>
+      </w:pPr>
+      <w:r>
+        <w:rPr>
+          <w:rFonts w:ascii="Times New Roman" w:hAnsi="Times New Roman"/>
+          <w:i w:val="0"/>
+          <w:iCs w:val="0"/>
+          <w:sz w:val="24"/>
+          <w:szCs w:val="24"/>
+        </w:rPr>
+        <w:t>3.1.1</w:t>
+      </w:r>
+      <w:r>
+        <w:rPr>
+          <w:rFonts w:ascii="Times New Roman" w:hAnsi="Times New Roman"/>
+          <w:i w:val="0"/>
+          <w:iCs w:val="0"/>
+          <w:sz w:val="24"/>
+          <w:szCs w:val="24"/>
+        </w:rPr>
+        <w:tab/>
+        <w:t>Chosen Methodology</w:t>
+      </w:r>
+    </w:p>
+    <w:p>
+      <w:pPr>
+        <w:pStyle w:val="Heading2"/>
+        <w:spacing w:line="360" w:lineRule="auto"/>
+        <w:jc w:val="both"/>
+        <w:rPr>
+          <w:rFonts w:ascii="Times New Roman" w:hAnsi="Times New Roman"/>
+          <w:sz w:val="24"/>
+          <w:szCs w:val="24"/>
+        </w:rPr>
+      </w:pPr>
+      <w:r>
+        <w:rPr>
+          <w:rFonts w:ascii="Times New Roman" w:hAnsi="Times New Roman"/>
+          <w:b w:val="0"/>
+          <w:bCs w:val="0"/>
+          <w:i w:val="0"/>
+          <w:iCs w:val="0"/>
+          <w:sz w:val="24"/>
+          <w:szCs w:val="24"/>
+        </w:rPr>
+        <w:t xml:space="preserve">The chosen methodology for development of this system is the </w:t>
+      </w:r>
+      <w:r>
+        <w:rPr>
+          <w:rFonts w:ascii="Times New Roman" w:hAnsi="Times New Roman"/>
+          <w:i w:val="0"/>
+          <w:iCs w:val="0"/>
+          <w:sz w:val="24"/>
+          <w:szCs w:val="24"/>
+        </w:rPr>
+        <w:t>Water-</w:t>
+      </w:r>
+      <w:proofErr w:type="gramStart"/>
+      <w:r>
+        <w:rPr>
+          <w:rFonts w:ascii="Times New Roman" w:hAnsi="Times New Roman"/>
+          <w:i w:val="0"/>
+          <w:iCs w:val="0"/>
+          <w:sz w:val="24"/>
+          <w:szCs w:val="24"/>
+        </w:rPr>
+        <w:t>Fall</w:t>
+      </w:r>
+      <w:r>
+        <w:rPr>
+          <w:rFonts w:ascii="Times New Roman" w:hAnsi="Times New Roman"/>
+          <w:b w:val="0"/>
+          <w:bCs w:val="0"/>
+          <w:i w:val="0"/>
+          <w:iCs w:val="0"/>
+          <w:sz w:val="24"/>
+          <w:szCs w:val="24"/>
+        </w:rPr>
+        <w:t xml:space="preserve"> .</w:t>
+      </w:r>
+      <w:proofErr w:type="gramEnd"/>
+      <w:r>
+        <w:rPr>
+          <w:rFonts w:ascii="Times New Roman" w:hAnsi="Times New Roman"/>
+          <w:b w:val="0"/>
+          <w:bCs w:val="0"/>
+          <w:i w:val="0"/>
+          <w:iCs w:val="0"/>
+          <w:sz w:val="24"/>
+          <w:szCs w:val="24"/>
+        </w:rPr>
+        <w:t xml:space="preserve">  Model which is the oldest and the most widely used paradigm for software engineering. This model provides a systematic and sequential approach to software development. It is very useful where the requirements are well understood. This model is chosen because of the reasons stated below:</w:t>
       </w:r>
     </w:p>
     <w:p>
@@ -267,13 +317,23 @@
           <w:szCs w:val="24"/>
         </w:rPr>
       </w:pPr>
-      <w:r>
-        <w:rPr>
-          <w:rFonts w:ascii="Times New Roman" w:hAnsi="Times New Roman" w:cs="Times New Roman"/>
-          <w:sz w:val="24"/>
-          <w:szCs w:val="24"/>
-        </w:rPr>
-        <w:t>structured approach.</w:t>
+      <w:proofErr w:type="gramStart"/>
+      <w:r>
+        <w:rPr>
+          <w:rFonts w:ascii="Times New Roman" w:hAnsi="Times New Roman" w:cs="Times New Roman"/>
+          <w:sz w:val="24"/>
+          <w:szCs w:val="24"/>
+        </w:rPr>
+        <w:t>structured</w:t>
+      </w:r>
+      <w:proofErr w:type="gramEnd"/>
+      <w:r>
+        <w:rPr>
+          <w:rFonts w:ascii="Times New Roman" w:hAnsi="Times New Roman" w:cs="Times New Roman"/>
+          <w:sz w:val="24"/>
+          <w:szCs w:val="24"/>
+        </w:rPr>
+        <w:t xml:space="preserve"> approach.</w:t>
       </w:r>
     </w:p>
     <w:p>
@@ -291,13 +351,23 @@
           <w:szCs w:val="24"/>
         </w:rPr>
       </w:pPr>
-      <w:r>
-        <w:rPr>
-          <w:rFonts w:ascii="Times New Roman" w:hAnsi="Times New Roman" w:cs="Times New Roman"/>
-          <w:sz w:val="24"/>
-          <w:szCs w:val="24"/>
-        </w:rPr>
-        <w:t>stages and activities are well defined.</w:t>
+      <w:proofErr w:type="gramStart"/>
+      <w:r>
+        <w:rPr>
+          <w:rFonts w:ascii="Times New Roman" w:hAnsi="Times New Roman" w:cs="Times New Roman"/>
+          <w:sz w:val="24"/>
+          <w:szCs w:val="24"/>
+        </w:rPr>
+        <w:t>stages</w:t>
+      </w:r>
+      <w:proofErr w:type="gramEnd"/>
+      <w:r>
+        <w:rPr>
+          <w:rFonts w:ascii="Times New Roman" w:hAnsi="Times New Roman" w:cs="Times New Roman"/>
+          <w:sz w:val="24"/>
+          <w:szCs w:val="24"/>
+        </w:rPr>
+        <w:t xml:space="preserve"> and activities are well defined.</w:t>
       </w:r>
     </w:p>
     <w:p>
@@ -315,13 +385,23 @@
           <w:szCs w:val="24"/>
         </w:rPr>
       </w:pPr>
-      <w:r>
-        <w:rPr>
-          <w:rFonts w:ascii="Times New Roman" w:hAnsi="Times New Roman" w:cs="Times New Roman"/>
-          <w:sz w:val="24"/>
-          <w:szCs w:val="24"/>
-        </w:rPr>
-        <w:t>helps to plan and schedule the project.</w:t>
+      <w:proofErr w:type="gramStart"/>
+      <w:r>
+        <w:rPr>
+          <w:rFonts w:ascii="Times New Roman" w:hAnsi="Times New Roman" w:cs="Times New Roman"/>
+          <w:sz w:val="24"/>
+          <w:szCs w:val="24"/>
+        </w:rPr>
+        <w:t>helps</w:t>
+      </w:r>
+      <w:proofErr w:type="gramEnd"/>
+      <w:r>
+        <w:rPr>
+          <w:rFonts w:ascii="Times New Roman" w:hAnsi="Times New Roman" w:cs="Times New Roman"/>
+          <w:sz w:val="24"/>
+          <w:szCs w:val="24"/>
+        </w:rPr>
+        <w:t xml:space="preserve"> to plan and schedule the project.</w:t>
       </w:r>
     </w:p>
     <w:p>
@@ -339,6 +419,7 @@
           <w:szCs w:val="24"/>
         </w:rPr>
       </w:pPr>
+      <w:proofErr w:type="gramStart"/>
       <w:r>
         <w:rPr>
           <w:rFonts w:ascii="Times New Roman" w:hAnsi="Times New Roman" w:cs="Times New Roman"/>
@@ -346,7 +427,16 @@
           <w:szCs w:val="24"/>
         </w:rPr>
         <w:lastRenderedPageBreak/>
-        <w:t>verification at each stage ensures early detection of errors/misunderstanding.</w:t>
+        <w:t>verification</w:t>
+      </w:r>
+      <w:proofErr w:type="gramEnd"/>
+      <w:r>
+        <w:rPr>
+          <w:rFonts w:ascii="Times New Roman" w:hAnsi="Times New Roman" w:cs="Times New Roman"/>
+          <w:sz w:val="24"/>
+          <w:szCs w:val="24"/>
+        </w:rPr>
+        <w:t xml:space="preserve"> at each stage ensures early detection of errors/misunderstanding.</w:t>
       </w:r>
     </w:p>
     <w:p>
@@ -476,9 +566,10 @@
     </w:p>
     <w:p>
       <w:pPr>
+        <w:pStyle w:val="ListParagraph"/>
         <w:numPr>
-          <w:ilvl w:val="0"/>
-          <w:numId w:val="5"/>
+          <w:ilvl w:val="3"/>
+          <w:numId w:val="10"/>
         </w:numPr>
         <w:suppressAutoHyphens/>
         <w:spacing w:after="240" w:line="360" w:lineRule="auto"/>
@@ -497,15 +588,55 @@
           <w:sz w:val="24"/>
           <w:szCs w:val="24"/>
         </w:rPr>
-        <w:t>Requirement analysis and specification phase:</w:t>
-      </w:r>
-      <w:r>
-        <w:rPr>
-          <w:rFonts w:ascii="Times New Roman" w:hAnsi="Times New Roman" w:cs="Times New Roman"/>
-          <w:sz w:val="24"/>
-          <w:szCs w:val="24"/>
-        </w:rPr>
-        <w:t xml:space="preserve"> The goal of this phase is to understand the exact requirements of a proposed system and to document them properly. This activity is usually executed together with the client, as the goal is to document all functions, performance and interfacing requirements for the software. The requirements describe the “what” of a system not the “how”. This phase produces a large document, written in natural language, contains a description of what the system will do without describing how it will be done. The resultant document is known as software requirement specification (SRS) document.</w:t>
+        <w:t xml:space="preserve"> </w:t>
+      </w:r>
+      <w:r>
+        <w:rPr>
+          <w:rFonts w:ascii="Times New Roman" w:hAnsi="Times New Roman" w:cs="Times New Roman"/>
+          <w:b/>
+          <w:bCs/>
+          <w:sz w:val="24"/>
+          <w:szCs w:val="24"/>
+        </w:rPr>
+        <w:t>Requirement analysis and specification phase</w:t>
+      </w:r>
+    </w:p>
+    <w:p>
+      <w:pPr>
+        <w:suppressAutoHyphens/>
+        <w:spacing w:after="240" w:line="360" w:lineRule="auto"/>
+        <w:jc w:val="both"/>
+        <w:rPr>
+          <w:rFonts w:ascii="Times New Roman" w:hAnsi="Times New Roman" w:cs="Times New Roman"/>
+          <w:sz w:val="24"/>
+          <w:szCs w:val="24"/>
+        </w:rPr>
+      </w:pPr>
+      <w:r>
+        <w:rPr>
+          <w:rFonts w:ascii="Times New Roman" w:hAnsi="Times New Roman" w:cs="Times New Roman"/>
+          <w:sz w:val="24"/>
+          <w:szCs w:val="24"/>
+        </w:rPr>
+        <w:t xml:space="preserve">The goal of this phase is to understand the exact requirements of a proposed system and to document them properly. This activity is usually executed together with the client, as the goal is to document all functions, performance and interfacing requirements for the software. The requirements describe the “what” of a system not the “how”. This phase </w:t>
+      </w:r>
+      <w:proofErr w:type="gramStart"/>
+      <w:r>
+        <w:rPr>
+          <w:rFonts w:ascii="Times New Roman" w:hAnsi="Times New Roman" w:cs="Times New Roman"/>
+          <w:sz w:val="24"/>
+          <w:szCs w:val="24"/>
+        </w:rPr>
+        <w:t>produces</w:t>
+      </w:r>
+      <w:proofErr w:type="gramEnd"/>
+      <w:r>
+        <w:rPr>
+          <w:rFonts w:ascii="Times New Roman" w:hAnsi="Times New Roman" w:cs="Times New Roman"/>
+          <w:sz w:val="24"/>
+          <w:szCs w:val="24"/>
+        </w:rPr>
+        <w:t xml:space="preserve"> a large document, written in natural language, contains a description of what the system will do without describing how it will be done. The resultant document is known as software requirement specification (SRS) document.</w:t>
       </w:r>
     </w:p>
     <w:p>
@@ -516,19 +647,11 @@
         <w:jc w:val="both"/>
         <w:rPr>
           <w:rFonts w:ascii="Times New Roman" w:hAnsi="Times New Roman" w:cs="Times New Roman"/>
-          <w:sz w:val="24"/>
-          <w:szCs w:val="24"/>
-        </w:rPr>
-      </w:pPr>
-      <w:r>
-        <w:rPr>
-          <w:rFonts w:ascii="Times New Roman" w:hAnsi="Times New Roman" w:cs="Times New Roman"/>
-          <w:b/>
-          <w:sz w:val="24"/>
-          <w:szCs w:val="24"/>
-        </w:rPr>
-        <w:t>Method of Data Collection</w:t>
-      </w:r>
+          <w:b/>
+          <w:sz w:val="24"/>
+          <w:szCs w:val="24"/>
+        </w:rPr>
+      </w:pPr>
     </w:p>
     <w:p>
       <w:pPr>
@@ -538,19 +661,11 @@
         <w:jc w:val="both"/>
         <w:rPr>
           <w:rFonts w:ascii="Times New Roman" w:hAnsi="Times New Roman" w:cs="Times New Roman"/>
-          <w:sz w:val="24"/>
-          <w:szCs w:val="24"/>
-        </w:rPr>
-      </w:pPr>
-      <w:r>
-        <w:rPr>
-          <w:rFonts w:ascii="Times New Roman" w:hAnsi="Times New Roman" w:cs="Times New Roman"/>
-          <w:sz w:val="24"/>
-          <w:szCs w:val="24"/>
-        </w:rPr>
-        <w:lastRenderedPageBreak/>
-        <w:t>During this project research work, data needed for the project was gathered from the various sources. In gathering and collecting necessary data and information needed for the successful completion of this project, two major fact-finding techniques were used in this work and they are:</w:t>
-      </w:r>
+          <w:b/>
+          <w:sz w:val="24"/>
+          <w:szCs w:val="24"/>
+        </w:rPr>
+      </w:pPr>
     </w:p>
     <w:p>
       <w:pPr>
@@ -560,10 +675,21 @@
         <w:jc w:val="both"/>
         <w:rPr>
           <w:rFonts w:ascii="Times New Roman" w:hAnsi="Times New Roman" w:cs="Times New Roman"/>
-          <w:sz w:val="24"/>
-          <w:szCs w:val="24"/>
-        </w:rPr>
-      </w:pPr>
+          <w:b/>
+          <w:sz w:val="24"/>
+          <w:szCs w:val="24"/>
+        </w:rPr>
+      </w:pPr>
+      <w:r>
+        <w:rPr>
+          <w:rFonts w:ascii="Times New Roman" w:hAnsi="Times New Roman" w:cs="Times New Roman"/>
+          <w:b/>
+          <w:sz w:val="24"/>
+          <w:szCs w:val="24"/>
+        </w:rPr>
+        <w:lastRenderedPageBreak/>
+        <w:t>Method of Data Collection</w:t>
+      </w:r>
     </w:p>
     <w:p>
       <w:pPr>
@@ -573,19 +699,17 @@
         <w:jc w:val="both"/>
         <w:rPr>
           <w:rFonts w:ascii="Times New Roman" w:hAnsi="Times New Roman" w:cs="Times New Roman"/>
-          <w:b/>
-          <w:sz w:val="24"/>
-          <w:szCs w:val="24"/>
-        </w:rPr>
-      </w:pPr>
-      <w:r>
-        <w:rPr>
-          <w:rFonts w:ascii="Times New Roman" w:hAnsi="Times New Roman" w:cs="Times New Roman"/>
-          <w:b/>
-          <w:sz w:val="24"/>
-          <w:szCs w:val="24"/>
-        </w:rPr>
-        <w:t xml:space="preserve">Primary source </w:t>
+          <w:sz w:val="24"/>
+          <w:szCs w:val="24"/>
+        </w:rPr>
+      </w:pPr>
+      <w:r>
+        <w:rPr>
+          <w:rFonts w:ascii="Times New Roman" w:hAnsi="Times New Roman" w:cs="Times New Roman"/>
+          <w:sz w:val="24"/>
+          <w:szCs w:val="24"/>
+        </w:rPr>
+        <w:t>During this project research work, data needed for the project was gathered from the various sources. In gathering and collecting necessary data and information needed for the successful completion of this project, two major fact-finding techniques were used in this work and they are:</w:t>
       </w:r>
     </w:p>
     <w:p>
@@ -600,14 +724,6 @@
           <w:szCs w:val="24"/>
         </w:rPr>
       </w:pPr>
-      <w:r>
-        <w:rPr>
-          <w:rFonts w:ascii="Times New Roman" w:hAnsi="Times New Roman" w:cs="Times New Roman"/>
-          <w:sz w:val="24"/>
-          <w:szCs w:val="24"/>
-        </w:rPr>
-        <w:t>This refers to empirical approach; the form of collecting data was made in form of interviews conducted in ECWA farms, and Alheri Polutry.</w:t>
-      </w:r>
     </w:p>
     <w:p>
       <w:pPr>
@@ -617,10 +733,20 @@
         <w:jc w:val="both"/>
         <w:rPr>
           <w:rFonts w:ascii="Times New Roman" w:hAnsi="Times New Roman" w:cs="Times New Roman"/>
-          <w:sz w:val="24"/>
-          <w:szCs w:val="24"/>
-        </w:rPr>
-      </w:pPr>
+          <w:b/>
+          <w:sz w:val="24"/>
+          <w:szCs w:val="24"/>
+        </w:rPr>
+      </w:pPr>
+      <w:r>
+        <w:rPr>
+          <w:rFonts w:ascii="Times New Roman" w:hAnsi="Times New Roman" w:cs="Times New Roman"/>
+          <w:b/>
+          <w:sz w:val="24"/>
+          <w:szCs w:val="24"/>
+        </w:rPr>
+        <w:t xml:space="preserve">Primary source </w:t>
+      </w:r>
     </w:p>
     <w:p>
       <w:pPr>
@@ -640,7 +766,87 @@
           <w:sz w:val="24"/>
           <w:szCs w:val="24"/>
         </w:rPr>
-        <w:t>ECWA and Alheri farms undergoes a manual system of record management in the farm whereby all the activities of the farm are recor</w:t>
+        <w:t xml:space="preserve">This refers to empirical approach; the form of collecting data was made in form of interviews conducted in ECWA farms, and </w:t>
+      </w:r>
+      <w:proofErr w:type="spellStart"/>
+      <w:r>
+        <w:rPr>
+          <w:rFonts w:ascii="Times New Roman" w:hAnsi="Times New Roman" w:cs="Times New Roman"/>
+          <w:sz w:val="24"/>
+          <w:szCs w:val="24"/>
+        </w:rPr>
+        <w:t>Alheri</w:t>
+      </w:r>
+      <w:proofErr w:type="spellEnd"/>
+      <w:r>
+        <w:rPr>
+          <w:rFonts w:ascii="Times New Roman" w:hAnsi="Times New Roman" w:cs="Times New Roman"/>
+          <w:sz w:val="24"/>
+          <w:szCs w:val="24"/>
+        </w:rPr>
+        <w:t xml:space="preserve"> </w:t>
+      </w:r>
+      <w:proofErr w:type="spellStart"/>
+      <w:r>
+        <w:rPr>
+          <w:rFonts w:ascii="Times New Roman" w:hAnsi="Times New Roman" w:cs="Times New Roman"/>
+          <w:sz w:val="24"/>
+          <w:szCs w:val="24"/>
+        </w:rPr>
+        <w:t>Polutry</w:t>
+      </w:r>
+      <w:proofErr w:type="spellEnd"/>
+      <w:r>
+        <w:rPr>
+          <w:rFonts w:ascii="Times New Roman" w:hAnsi="Times New Roman" w:cs="Times New Roman"/>
+          <w:sz w:val="24"/>
+          <w:szCs w:val="24"/>
+        </w:rPr>
+        <w:t>.</w:t>
+      </w:r>
+      <w:r>
+        <w:rPr>
+          <w:rFonts w:ascii="Times New Roman" w:hAnsi="Times New Roman" w:cs="Times New Roman"/>
+          <w:sz w:val="24"/>
+          <w:szCs w:val="24"/>
+        </w:rPr>
+        <w:t xml:space="preserve"> </w:t>
+      </w:r>
+      <w:proofErr w:type="gramStart"/>
+      <w:r>
+        <w:rPr>
+          <w:rFonts w:ascii="Times New Roman" w:hAnsi="Times New Roman" w:cs="Times New Roman"/>
+          <w:sz w:val="24"/>
+          <w:szCs w:val="24"/>
+        </w:rPr>
+        <w:t xml:space="preserve">ECWA and </w:t>
+      </w:r>
+      <w:proofErr w:type="spellStart"/>
+      <w:r>
+        <w:rPr>
+          <w:rFonts w:ascii="Times New Roman" w:hAnsi="Times New Roman" w:cs="Times New Roman"/>
+          <w:sz w:val="24"/>
+          <w:szCs w:val="24"/>
+        </w:rPr>
+        <w:t>Alheri</w:t>
+      </w:r>
+      <w:proofErr w:type="spellEnd"/>
+      <w:r>
+        <w:rPr>
+          <w:rFonts w:ascii="Times New Roman" w:hAnsi="Times New Roman" w:cs="Times New Roman"/>
+          <w:sz w:val="24"/>
+          <w:szCs w:val="24"/>
+        </w:rPr>
+        <w:t xml:space="preserve"> farms undergoes</w:t>
+      </w:r>
+      <w:proofErr w:type="gramEnd"/>
+      <w:r>
+        <w:rPr>
+          <w:rFonts w:ascii="Times New Roman" w:hAnsi="Times New Roman" w:cs="Times New Roman"/>
+          <w:sz w:val="24"/>
+          <w:szCs w:val="24"/>
+        </w:rPr>
+        <w:t xml:space="preserve"> a manual system of record management in the farm whereby all the activities of the farm are recor</w:t>
       </w:r>
       <w:r>
         <w:rPr>
@@ -664,6 +870,15 @@
           <w:szCs w:val="24"/>
         </w:rPr>
       </w:pPr>
+      <w:r>
+        <w:rPr>
+          <w:rFonts w:ascii="Times New Roman" w:hAnsi="Times New Roman" w:cs="Times New Roman"/>
+          <w:b/>
+          <w:sz w:val="24"/>
+          <w:szCs w:val="24"/>
+        </w:rPr>
+        <w:t>Secondary Source</w:t>
+      </w:r>
     </w:p>
     <w:p>
       <w:pPr>
@@ -673,29 +888,6 @@
         <w:jc w:val="both"/>
         <w:rPr>
           <w:rFonts w:ascii="Times New Roman" w:hAnsi="Times New Roman" w:cs="Times New Roman"/>
-          <w:b/>
-          <w:sz w:val="24"/>
-          <w:szCs w:val="24"/>
-        </w:rPr>
-      </w:pPr>
-      <w:r>
-        <w:rPr>
-          <w:rFonts w:ascii="Times New Roman" w:hAnsi="Times New Roman" w:cs="Times New Roman"/>
-          <w:b/>
-          <w:sz w:val="24"/>
-          <w:szCs w:val="24"/>
-        </w:rPr>
-        <w:t>Secondary Source</w:t>
-      </w:r>
-    </w:p>
-    <w:p>
-      <w:pPr>
-        <w:pStyle w:val="ListParagraph"/>
-        <w:spacing w:after="240" w:line="360" w:lineRule="auto"/>
-        <w:ind w:left="788"/>
-        <w:jc w:val="both"/>
-        <w:rPr>
-          <w:rFonts w:ascii="Times New Roman" w:hAnsi="Times New Roman" w:cs="Times New Roman"/>
           <w:sz w:val="24"/>
           <w:szCs w:val="24"/>
         </w:rPr>
@@ -708,19 +900,6 @@
         </w:rPr>
         <w:t>The secondary data were obtained through reviews from journals and the internet.</w:t>
       </w:r>
-    </w:p>
-    <w:p>
-      <w:pPr>
-        <w:pStyle w:val="ListParagraph"/>
-        <w:spacing w:after="240" w:line="360" w:lineRule="auto"/>
-        <w:ind w:left="788"/>
-        <w:jc w:val="both"/>
-        <w:rPr>
-          <w:rFonts w:ascii="Times New Roman" w:hAnsi="Times New Roman" w:cs="Times New Roman"/>
-          <w:sz w:val="24"/>
-          <w:szCs w:val="24"/>
-        </w:rPr>
-      </w:pPr>
     </w:p>
     <w:p>
       <w:pPr>
@@ -1070,33 +1249,38 @@
       <w:pPr>
         <w:suppressAutoHyphens/>
         <w:spacing w:after="240" w:line="360" w:lineRule="auto"/>
-        <w:ind w:left="788"/>
-        <w:jc w:val="both"/>
-        <w:rPr>
-          <w:rFonts w:ascii="Times New Roman" w:hAnsi="Times New Roman" w:cs="Times New Roman"/>
-          <w:sz w:val="24"/>
-          <w:szCs w:val="24"/>
-        </w:rPr>
-      </w:pPr>
-    </w:p>
-    <w:p>
-      <w:pPr>
-        <w:suppressAutoHyphens/>
-        <w:spacing w:after="240" w:line="360" w:lineRule="auto"/>
-        <w:jc w:val="both"/>
-        <w:rPr>
-          <w:rFonts w:ascii="Times New Roman" w:hAnsi="Times New Roman" w:cs="Times New Roman"/>
-          <w:sz w:val="24"/>
-          <w:szCs w:val="24"/>
-        </w:rPr>
-      </w:pPr>
-      <w:r>
-        <w:rPr>
-          <w:rFonts w:ascii="Times New Roman" w:hAnsi="Times New Roman" w:cs="Times New Roman"/>
-          <w:sz w:val="24"/>
-          <w:szCs w:val="24"/>
-        </w:rPr>
-        <w:t>Figure 3.3: use case diagram of the system</w:t>
+        <w:jc w:val="center"/>
+        <w:rPr>
+          <w:rFonts w:ascii="Times New Roman" w:hAnsi="Times New Roman" w:cs="Times New Roman"/>
+          <w:sz w:val="24"/>
+          <w:szCs w:val="24"/>
+        </w:rPr>
+      </w:pPr>
+      <w:r>
+        <w:rPr>
+          <w:rFonts w:ascii="Times New Roman" w:hAnsi="Times New Roman" w:cs="Times New Roman"/>
+          <w:b/>
+          <w:sz w:val="24"/>
+          <w:szCs w:val="24"/>
+        </w:rPr>
+        <w:t>Figure 3.3:</w:t>
+      </w:r>
+      <w:r>
+        <w:rPr>
+          <w:rFonts w:ascii="Times New Roman" w:hAnsi="Times New Roman" w:cs="Times New Roman"/>
+          <w:sz w:val="24"/>
+          <w:szCs w:val="24"/>
+        </w:rPr>
+        <w:t xml:space="preserve"> </w:t>
+      </w:r>
+      <w:r>
+        <w:rPr>
+          <w:rFonts w:ascii="Times New Roman" w:hAnsi="Times New Roman" w:cs="Times New Roman"/>
+          <w:color w:val="FF0000"/>
+          <w:sz w:val="24"/>
+          <w:szCs w:val="24"/>
+        </w:rPr>
+        <w:t>use case diagram of the system</w:t>
       </w:r>
     </w:p>
     <w:p>
@@ -1164,7 +1348,7 @@
           <w:sz w:val="24"/>
           <w:szCs w:val="24"/>
         </w:rPr>
-        <w:t xml:space="preserve"> This is very important phase. Effective testing will contribute to the delivery of higher quality software products, more satisfied users, lower </w:t>
+        <w:t xml:space="preserve"> This is very important phase. Effective testing will contribute to the delivery of higher quality software products, more satisfied users, lower maintenance costs and more accurate and reliable results. During this phase individual program units or programs are integrated and tested as a complete system to ensure that </w:t>
       </w:r>
       <w:r>
         <w:rPr>
@@ -1173,7 +1357,7 @@
           <w:szCs w:val="24"/>
         </w:rPr>
         <w:lastRenderedPageBreak/>
-        <w:t>maintenance costs and more accurate and reliable results. During this phase individual program units or programs are integrated and tested as a complete system to ensure that software requirements have been met. After system testing, the software is delivered to the customer.</w:t>
+        <w:t>software requirements have been met. After system testing, the software is delivered to the customer.</w:t>
       </w:r>
     </w:p>
     <w:p>
@@ -1300,6 +1484,7 @@
         </w:rPr>
         <w:t xml:space="preserve">is an </w:t>
       </w:r>
+      <w:proofErr w:type="spellStart"/>
       <w:r>
         <w:rPr>
           <w:rFonts w:ascii="Times New Roman" w:hAnsi="Times New Roman" w:cs="Times New Roman"/>
@@ -1309,6 +1494,7 @@
         </w:rPr>
         <w:t>interpreted</w:t>
       </w:r>
+      <w:proofErr w:type="spellEnd"/>
       <w:r>
         <w:rPr>
           <w:rFonts w:ascii="Times New Roman" w:hAnsi="Times New Roman" w:cs="Times New Roman"/>
@@ -1358,7 +1544,27 @@
           <w:szCs w:val="24"/>
           <w:highlight w:val="white"/>
         </w:rPr>
-        <w:t xml:space="preserve">Guido van Rossum </w:t>
+        <w:t xml:space="preserve">Guido van </w:t>
+      </w:r>
+      <w:proofErr w:type="spellStart"/>
+      <w:r>
+        <w:rPr>
+          <w:rFonts w:ascii="Times New Roman" w:hAnsi="Times New Roman" w:cs="Times New Roman"/>
+          <w:sz w:val="24"/>
+          <w:szCs w:val="24"/>
+          <w:highlight w:val="white"/>
+        </w:rPr>
+        <w:t>Rossum</w:t>
+      </w:r>
+      <w:proofErr w:type="spellEnd"/>
+      <w:r>
+        <w:rPr>
+          <w:rFonts w:ascii="Times New Roman" w:hAnsi="Times New Roman" w:cs="Times New Roman"/>
+          <w:sz w:val="24"/>
+          <w:szCs w:val="24"/>
+          <w:highlight w:val="white"/>
+        </w:rPr>
+        <w:t xml:space="preserve"> </w:t>
       </w:r>
       <w:r>
         <w:rPr>
@@ -1381,22 +1587,61 @@
           <w:szCs w:val="24"/>
         </w:rPr>
       </w:pPr>
-      <w:r>
-        <w:rPr>
-          <w:rFonts w:ascii="Times New Roman" w:hAnsi="Times New Roman" w:cs="Times New Roman"/>
-          <w:b/>
-          <w:sz w:val="24"/>
-          <w:szCs w:val="24"/>
-        </w:rPr>
-        <w:t>PostgreSQL:</w:t>
-      </w:r>
-      <w:r>
-        <w:rPr>
-          <w:rFonts w:ascii="Times New Roman" w:hAnsi="Times New Roman" w:cs="Times New Roman"/>
-          <w:sz w:val="24"/>
-          <w:szCs w:val="24"/>
-        </w:rPr>
-        <w:t xml:space="preserve"> also known as Postgres, is a </w:t>
+      <w:proofErr w:type="spellStart"/>
+      <w:r>
+        <w:rPr>
+          <w:rFonts w:ascii="Times New Roman" w:hAnsi="Times New Roman" w:cs="Times New Roman"/>
+          <w:b/>
+          <w:sz w:val="24"/>
+          <w:szCs w:val="24"/>
+        </w:rPr>
+        <w:t>PostgreSQL</w:t>
+      </w:r>
+      <w:proofErr w:type="spellEnd"/>
+      <w:r>
+        <w:rPr>
+          <w:rFonts w:ascii="Times New Roman" w:hAnsi="Times New Roman" w:cs="Times New Roman"/>
+          <w:b/>
+          <w:sz w:val="24"/>
+          <w:szCs w:val="24"/>
+        </w:rPr>
+        <w:t>:</w:t>
+      </w:r>
+      <w:r>
+        <w:rPr>
+          <w:rFonts w:ascii="Times New Roman" w:hAnsi="Times New Roman" w:cs="Times New Roman"/>
+          <w:sz w:val="24"/>
+          <w:szCs w:val="24"/>
+        </w:rPr>
+        <w:t xml:space="preserve"> also known as </w:t>
+      </w:r>
+      <w:proofErr w:type="spellStart"/>
+      <w:proofErr w:type="gramStart"/>
+      <w:r>
+        <w:rPr>
+          <w:rFonts w:ascii="Times New Roman" w:hAnsi="Times New Roman" w:cs="Times New Roman"/>
+          <w:sz w:val="24"/>
+          <w:szCs w:val="24"/>
+        </w:rPr>
+        <w:t>Postgres</w:t>
+      </w:r>
+      <w:proofErr w:type="spellEnd"/>
+      <w:r>
+        <w:rPr>
+          <w:rFonts w:ascii="Times New Roman" w:hAnsi="Times New Roman" w:cs="Times New Roman"/>
+          <w:sz w:val="24"/>
+          <w:szCs w:val="24"/>
+        </w:rPr>
+        <w:t>,</w:t>
+      </w:r>
+      <w:proofErr w:type="gramEnd"/>
+      <w:r>
+        <w:rPr>
+          <w:rFonts w:ascii="Times New Roman" w:hAnsi="Times New Roman" w:cs="Times New Roman"/>
+          <w:sz w:val="24"/>
+          <w:szCs w:val="24"/>
+        </w:rPr>
+        <w:t xml:space="preserve"> is a </w:t>
       </w:r>
       <w:r>
         <w:rPr>
@@ -1513,6 +1758,7 @@
           <w:szCs w:val="24"/>
         </w:rPr>
       </w:pPr>
+      <w:proofErr w:type="spellStart"/>
       <w:r>
         <w:rPr>
           <w:rStyle w:val="Emphasis"/>
@@ -1522,7 +1768,19 @@
           <w:sz w:val="24"/>
           <w:szCs w:val="24"/>
         </w:rPr>
-        <w:t xml:space="preserve">Django: </w:t>
+        <w:t>Django</w:t>
+      </w:r>
+      <w:proofErr w:type="spellEnd"/>
+      <w:r>
+        <w:rPr>
+          <w:rStyle w:val="Emphasis"/>
+          <w:rFonts w:ascii="Times New Roman" w:hAnsi="Times New Roman" w:cs="Times New Roman"/>
+          <w:b/>
+          <w:i w:val="0"/>
+          <w:sz w:val="24"/>
+          <w:szCs w:val="24"/>
+        </w:rPr>
+        <w:t xml:space="preserve">: </w:t>
       </w:r>
       <w:r>
         <w:rPr>
@@ -1656,7 +1914,25 @@
           <w:sz w:val="24"/>
           <w:szCs w:val="24"/>
         </w:rPr>
-        <w:t>stands for Cascading Style Sheet. Is a style sheet language that describes the presentation of an HTML document. CSS describes how elements must be rendered on screen, on paper, or in other media.</w:t>
+        <w:t xml:space="preserve">stands for Cascading Style Sheet. Is a style sheet language that describes the presentation of an HTML </w:t>
+      </w:r>
+      <w:proofErr w:type="gramStart"/>
+      <w:r>
+        <w:rPr>
+          <w:rFonts w:ascii="Times New Roman" w:hAnsi="Times New Roman" w:cs="Times New Roman"/>
+          <w:sz w:val="24"/>
+          <w:szCs w:val="24"/>
+        </w:rPr>
+        <w:t>document.</w:t>
+      </w:r>
+      <w:proofErr w:type="gramEnd"/>
+      <w:r>
+        <w:rPr>
+          <w:rFonts w:ascii="Times New Roman" w:hAnsi="Times New Roman" w:cs="Times New Roman"/>
+          <w:sz w:val="24"/>
+          <w:szCs w:val="24"/>
+        </w:rPr>
+        <w:t xml:space="preserve"> CSS describes how elements must be rendered on screen, on paper, or in other media.</w:t>
       </w:r>
     </w:p>
     <w:p>
@@ -1678,7 +1954,6 @@
           <w:sz w:val="24"/>
           <w:szCs w:val="24"/>
         </w:rPr>
-        <w:lastRenderedPageBreak/>
         <w:t>JavaScript</w:t>
       </w:r>
       <w:r>
@@ -1697,16 +1972,7 @@
           <w:sz w:val="24"/>
           <w:szCs w:val="24"/>
         </w:rPr>
-        <w:t xml:space="preserve">is a lightweight interpreted or just-in-time compiled programming language with </w:t>
-      </w:r>
-      <w:r>
-        <w:rPr>
-          <w:rFonts w:ascii="Times New Roman" w:hAnsi="Times New Roman" w:cs="Times New Roman"/>
-          <w:sz w:val="24"/>
-          <w:szCs w:val="24"/>
-          <w:lang/>
-        </w:rPr>
-        <w:t>first-class functions</w:t>
+        <w:t>is a lightweight interpreted or just-in-time compiled programming language with first-class functions</w:t>
       </w:r>
     </w:p>
     <w:p>
@@ -1729,6 +1995,7 @@
           <w:sz w:val="24"/>
           <w:szCs w:val="24"/>
         </w:rPr>
+        <w:lastRenderedPageBreak/>
         <w:t>Bootstrap:</w:t>
       </w:r>
       <w:r>
@@ -1752,6 +2019,7 @@
           <w:szCs w:val="24"/>
         </w:rPr>
       </w:pPr>
+      <w:proofErr w:type="spellStart"/>
       <w:r>
         <w:rPr>
           <w:rFonts w:ascii="Times New Roman" w:hAnsi="Times New Roman" w:cs="Times New Roman"/>
@@ -1761,13 +2029,50 @@
         </w:rPr>
         <w:t>Heroku</w:t>
       </w:r>
-      <w:r>
-        <w:rPr>
-          <w:rFonts w:ascii="Times New Roman" w:hAnsi="Times New Roman" w:cs="Times New Roman"/>
-          <w:sz w:val="24"/>
-          <w:szCs w:val="24"/>
-        </w:rPr>
-        <w:t>: is a container-based cloud Platform as a Service (PaaS). Developers use Heroku to deploy, manage, and scale modern apps</w:t>
+      <w:proofErr w:type="spellEnd"/>
+      <w:r>
+        <w:rPr>
+          <w:rFonts w:ascii="Times New Roman" w:hAnsi="Times New Roman" w:cs="Times New Roman"/>
+          <w:sz w:val="24"/>
+          <w:szCs w:val="24"/>
+        </w:rPr>
+        <w:t>: is a container-based cloud Platform as a Service (</w:t>
+      </w:r>
+      <w:proofErr w:type="spellStart"/>
+      <w:r>
+        <w:rPr>
+          <w:rFonts w:ascii="Times New Roman" w:hAnsi="Times New Roman" w:cs="Times New Roman"/>
+          <w:sz w:val="24"/>
+          <w:szCs w:val="24"/>
+        </w:rPr>
+        <w:t>PaaS</w:t>
+      </w:r>
+      <w:proofErr w:type="spellEnd"/>
+      <w:r>
+        <w:rPr>
+          <w:rFonts w:ascii="Times New Roman" w:hAnsi="Times New Roman" w:cs="Times New Roman"/>
+          <w:sz w:val="24"/>
+          <w:szCs w:val="24"/>
+        </w:rPr>
+        <w:t xml:space="preserve">). Developers use </w:t>
+      </w:r>
+      <w:proofErr w:type="spellStart"/>
+      <w:r>
+        <w:rPr>
+          <w:rFonts w:ascii="Times New Roman" w:hAnsi="Times New Roman" w:cs="Times New Roman"/>
+          <w:sz w:val="24"/>
+          <w:szCs w:val="24"/>
+        </w:rPr>
+        <w:t>Heroku</w:t>
+      </w:r>
+      <w:proofErr w:type="spellEnd"/>
+      <w:r>
+        <w:rPr>
+          <w:rFonts w:ascii="Times New Roman" w:hAnsi="Times New Roman" w:cs="Times New Roman"/>
+          <w:sz w:val="24"/>
+          <w:szCs w:val="24"/>
+        </w:rPr>
+        <w:t xml:space="preserve"> to deploy, manage, and scale modern apps</w:t>
       </w:r>
     </w:p>
     <w:p>
@@ -1807,7 +2112,37 @@
           <w:rFonts w:ascii="Times New Roman" w:hAnsi="Times New Roman" w:cs="Times New Roman"/>
           <w:sz w:val="24"/>
         </w:rPr>
-        <w:t>The system as a whole is composed of three (3) parts – the user interface, the application and the database. All of which are integrated and work together to achieve the specified goal. The hosting platform chosen is Heroku for deploying the system.</w:t>
+        <w:t>The system as a whole is composed of three (3) parts – the user interface, the application and the database. All of which are integrated and work</w:t>
+      </w:r>
+      <w:r>
+        <w:rPr>
+          <w:rFonts w:ascii="Times New Roman" w:hAnsi="Times New Roman" w:cs="Times New Roman"/>
+          <w:sz w:val="24"/>
+        </w:rPr>
+        <w:t>ed</w:t>
+      </w:r>
+      <w:r>
+        <w:rPr>
+          <w:rFonts w:ascii="Times New Roman" w:hAnsi="Times New Roman" w:cs="Times New Roman"/>
+          <w:sz w:val="24"/>
+        </w:rPr>
+        <w:t xml:space="preserve"> together to achieve the specified goal. The hosting platform chosen is </w:t>
+      </w:r>
+      <w:proofErr w:type="spellStart"/>
+      <w:r>
+        <w:rPr>
+          <w:rFonts w:ascii="Times New Roman" w:hAnsi="Times New Roman" w:cs="Times New Roman"/>
+          <w:sz w:val="24"/>
+        </w:rPr>
+        <w:t>Heroku</w:t>
+      </w:r>
+      <w:proofErr w:type="spellEnd"/>
+      <w:r>
+        <w:rPr>
+          <w:rFonts w:ascii="Times New Roman" w:hAnsi="Times New Roman" w:cs="Times New Roman"/>
+          <w:sz w:val="24"/>
+        </w:rPr>
+        <w:t xml:space="preserve"> for deploying the system.</w:t>
       </w:r>
     </w:p>
     <w:p>
@@ -1845,7 +2180,39 @@
           <w:rFonts w:ascii="Times New Roman" w:hAnsi="Times New Roman" w:cs="Times New Roman"/>
           <w:sz w:val="24"/>
         </w:rPr>
-        <w:t xml:space="preserve">The application is the part that takes the action of all the system operations between the user interface and the database. Therefore it sits in between the two and acts like a middle-man in query the database and sending the response to the user interface. Django is the framework that is chosen for this part, which is based on the python programming language. Python is a high level programming language that is known for its general-purpose use. Django as a framework is known for its security and scalability. </w:t>
+        <w:t xml:space="preserve">The application is the part that takes the action of all the system operations between the user interface and the database. Therefore it sits in between the two and acts like a middle-man in query the database and sending the response to the user interface. </w:t>
+      </w:r>
+      <w:proofErr w:type="spellStart"/>
+      <w:r>
+        <w:rPr>
+          <w:rFonts w:ascii="Times New Roman" w:hAnsi="Times New Roman" w:cs="Times New Roman"/>
+          <w:sz w:val="24"/>
+        </w:rPr>
+        <w:t>Django</w:t>
+      </w:r>
+      <w:proofErr w:type="spellEnd"/>
+      <w:r>
+        <w:rPr>
+          <w:rFonts w:ascii="Times New Roman" w:hAnsi="Times New Roman" w:cs="Times New Roman"/>
+          <w:sz w:val="24"/>
+        </w:rPr>
+        <w:t xml:space="preserve"> is the framework that is chosen for this part, which is based on the python programming language. Python is a high level programming language that is known for its general-purpose use. </w:t>
+      </w:r>
+      <w:proofErr w:type="spellStart"/>
+      <w:r>
+        <w:rPr>
+          <w:rFonts w:ascii="Times New Roman" w:hAnsi="Times New Roman" w:cs="Times New Roman"/>
+          <w:sz w:val="24"/>
+        </w:rPr>
+        <w:t>Django</w:t>
+      </w:r>
+      <w:proofErr w:type="spellEnd"/>
+      <w:r>
+        <w:rPr>
+          <w:rFonts w:ascii="Times New Roman" w:hAnsi="Times New Roman" w:cs="Times New Roman"/>
+          <w:sz w:val="24"/>
+        </w:rPr>
+        <w:t xml:space="preserve"> as a framework is known for its security and scalability. </w:t>
       </w:r>
     </w:p>
     <w:p>
@@ -1859,12 +2226,37 @@
           <w:sz w:val="24"/>
         </w:rPr>
       </w:pPr>
-      <w:r>
-        <w:rPr>
-          <w:rFonts w:ascii="Times New Roman" w:hAnsi="Times New Roman" w:cs="Times New Roman"/>
-          <w:sz w:val="24"/>
-        </w:rPr>
-        <w:t>PostgreSQL is a very powerful database system that is based on relational database systems. Relational database systems are the best kinds of system used for handling multiple records in a database. PostgreSQL is also known for its security and the ability to accommodate large records.</w:t>
+      <w:proofErr w:type="spellStart"/>
+      <w:r>
+        <w:rPr>
+          <w:rFonts w:ascii="Times New Roman" w:hAnsi="Times New Roman" w:cs="Times New Roman"/>
+          <w:sz w:val="24"/>
+        </w:rPr>
+        <w:t>PostgreSQL</w:t>
+      </w:r>
+      <w:proofErr w:type="spellEnd"/>
+      <w:r>
+        <w:rPr>
+          <w:rFonts w:ascii="Times New Roman" w:hAnsi="Times New Roman" w:cs="Times New Roman"/>
+          <w:sz w:val="24"/>
+        </w:rPr>
+        <w:t xml:space="preserve"> is a very powerful database system that is based on relational database systems. Relational database systems are the best kinds of system used for handling multiple records in a database. </w:t>
+      </w:r>
+      <w:proofErr w:type="spellStart"/>
+      <w:r>
+        <w:rPr>
+          <w:rFonts w:ascii="Times New Roman" w:hAnsi="Times New Roman" w:cs="Times New Roman"/>
+          <w:sz w:val="24"/>
+        </w:rPr>
+        <w:t>PostgreSQL</w:t>
+      </w:r>
+      <w:proofErr w:type="spellEnd"/>
+      <w:r>
+        <w:rPr>
+          <w:rFonts w:ascii="Times New Roman" w:hAnsi="Times New Roman" w:cs="Times New Roman"/>
+          <w:sz w:val="24"/>
+        </w:rPr>
+        <w:t xml:space="preserve"> is also known for its security and the ability to accommodate large records.</w:t>
       </w:r>
     </w:p>
     <w:p>
@@ -1883,74 +2275,118 @@
           <w:rFonts w:ascii="Times New Roman" w:hAnsi="Times New Roman" w:cs="Times New Roman"/>
           <w:sz w:val="24"/>
         </w:rPr>
+        <w:t xml:space="preserve">For a system to be online and accessible on the World Wide Web, it has to first be deployed. Considerations of the ease of use and cost of deployment make </w:t>
+      </w:r>
+      <w:proofErr w:type="spellStart"/>
+      <w:r>
+        <w:rPr>
+          <w:rFonts w:ascii="Times New Roman" w:hAnsi="Times New Roman" w:cs="Times New Roman"/>
+          <w:sz w:val="24"/>
+        </w:rPr>
+        <w:t>Heroku</w:t>
+      </w:r>
+      <w:proofErr w:type="spellEnd"/>
+      <w:r>
+        <w:rPr>
+          <w:rFonts w:ascii="Times New Roman" w:hAnsi="Times New Roman" w:cs="Times New Roman"/>
+          <w:sz w:val="24"/>
+        </w:rPr>
+        <w:t xml:space="preserve"> to be chosen.</w:t>
+      </w:r>
+    </w:p>
+    <w:p>
+      <w:pPr>
+        <w:jc w:val="both"/>
+        <w:rPr>
+          <w:rFonts w:ascii="Times New Roman" w:hAnsi="Times New Roman" w:cs="Times New Roman"/>
+          <w:b/>
+          <w:sz w:val="24"/>
+          <w:szCs w:val="24"/>
+        </w:rPr>
+      </w:pPr>
+      <w:r>
+        <w:rPr>
+          <w:rFonts w:ascii="Times New Roman" w:hAnsi="Times New Roman" w:cs="Times New Roman"/>
+          <w:b/>
+          <w:bCs/>
+          <w:sz w:val="24"/>
+          <w:szCs w:val="24"/>
+        </w:rPr>
+        <w:t xml:space="preserve">3.4 </w:t>
+      </w:r>
+      <w:r>
+        <w:rPr>
+          <w:rFonts w:ascii="Times New Roman" w:hAnsi="Times New Roman" w:cs="Times New Roman"/>
+          <w:b/>
+          <w:sz w:val="24"/>
+          <w:szCs w:val="24"/>
+        </w:rPr>
+        <w:t>ANALYSIS OF THE EXISTING SYSTEM.</w:t>
+      </w:r>
+    </w:p>
+    <w:p>
+      <w:pPr>
+        <w:jc w:val="both"/>
+        <w:rPr>
+          <w:rFonts w:ascii="Times New Roman" w:hAnsi="Times New Roman" w:cs="Times New Roman"/>
+          <w:sz w:val="24"/>
+          <w:szCs w:val="24"/>
+        </w:rPr>
+      </w:pPr>
+      <w:proofErr w:type="gramStart"/>
+      <w:r>
+        <w:rPr>
+          <w:rFonts w:ascii="Times New Roman" w:hAnsi="Times New Roman" w:cs="Times New Roman"/>
+          <w:sz w:val="24"/>
+          <w:szCs w:val="24"/>
+        </w:rPr>
         <w:lastRenderedPageBreak/>
-        <w:t>For a system to be online and accessible on the World Wide Web, it has to first be deployed. Considerations of the ease of use and cost of deployment make Heroku to be chosen.</w:t>
-      </w:r>
-    </w:p>
-    <w:p>
-      <w:pPr>
-        <w:jc w:val="both"/>
-        <w:rPr>
-          <w:rFonts w:ascii="Times New Roman" w:hAnsi="Times New Roman" w:cs="Times New Roman"/>
-          <w:b/>
-          <w:sz w:val="24"/>
-          <w:szCs w:val="24"/>
-        </w:rPr>
-      </w:pPr>
-      <w:r>
-        <w:rPr>
-          <w:rFonts w:ascii="Times New Roman" w:hAnsi="Times New Roman" w:cs="Times New Roman"/>
-          <w:b/>
-          <w:bCs/>
-          <w:sz w:val="24"/>
-          <w:szCs w:val="24"/>
-        </w:rPr>
-        <w:t xml:space="preserve">3.4 </w:t>
-      </w:r>
-      <w:r>
-        <w:rPr>
-          <w:rFonts w:ascii="Times New Roman" w:hAnsi="Times New Roman" w:cs="Times New Roman"/>
-          <w:b/>
-          <w:sz w:val="24"/>
-          <w:szCs w:val="24"/>
-        </w:rPr>
-        <w:t>ANALYSIS OF THE EXISTING SYSTEM.</w:t>
-      </w:r>
-    </w:p>
-    <w:p>
-      <w:pPr>
-        <w:jc w:val="both"/>
-        <w:rPr>
-          <w:rFonts w:ascii="Times New Roman" w:hAnsi="Times New Roman" w:cs="Times New Roman"/>
-          <w:sz w:val="24"/>
-          <w:szCs w:val="24"/>
-        </w:rPr>
-      </w:pPr>
-      <w:r>
-        <w:rPr>
-          <w:rFonts w:ascii="Times New Roman" w:hAnsi="Times New Roman" w:cs="Times New Roman"/>
-          <w:sz w:val="24"/>
-          <w:szCs w:val="24"/>
-        </w:rPr>
-        <w:t>the existing system that has been used or in operation in the farm is a manual system, a lots of records have been missing, some intentionally damage and others are damage due to improper information management system. A lot of challenges are been face by the management in keeping proper records of the farm.</w:t>
-      </w:r>
-    </w:p>
-    <w:p>
-      <w:pPr>
-        <w:jc w:val="both"/>
-        <w:rPr>
-          <w:rFonts w:ascii="Times New Roman" w:hAnsi="Times New Roman" w:cs="Times New Roman"/>
-          <w:sz w:val="24"/>
-          <w:szCs w:val="24"/>
-        </w:rPr>
-      </w:pPr>
-      <w:r>
-        <w:rPr>
-          <w:rFonts w:ascii="Times New Roman" w:hAnsi="Times New Roman" w:cs="Times New Roman"/>
-          <w:sz w:val="24"/>
-          <w:szCs w:val="24"/>
-        </w:rPr>
-        <w:t>The need arise of a computerized management information system that will help keep and provide proper records of all the birds, feeds, eggs, staff and track all records of sales in the farm. Management information system remain the system that aim at providing information for the management on a regular basis.</w:t>
+        <w:t>the</w:t>
+      </w:r>
+      <w:proofErr w:type="gramEnd"/>
+      <w:r>
+        <w:rPr>
+          <w:rFonts w:ascii="Times New Roman" w:hAnsi="Times New Roman" w:cs="Times New Roman"/>
+          <w:sz w:val="24"/>
+          <w:szCs w:val="24"/>
+        </w:rPr>
+        <w:t xml:space="preserve"> existing system that has been used or in operation in the farm is a manual system, a lots of records have been missing, some intentionally damage and others are damage due to improper information management system. A lot of challenges are been face by the management in keeping proper records of the farm.</w:t>
+      </w:r>
+    </w:p>
+    <w:p>
+      <w:pPr>
+        <w:jc w:val="both"/>
+        <w:rPr>
+          <w:rFonts w:ascii="Times New Roman" w:hAnsi="Times New Roman" w:cs="Times New Roman"/>
+          <w:sz w:val="24"/>
+          <w:szCs w:val="24"/>
+        </w:rPr>
+      </w:pPr>
+      <w:r>
+        <w:rPr>
+          <w:rFonts w:ascii="Times New Roman" w:hAnsi="Times New Roman" w:cs="Times New Roman"/>
+          <w:sz w:val="24"/>
+          <w:szCs w:val="24"/>
+        </w:rPr>
+        <w:t xml:space="preserve">The need arise of a computerized management information system that will help keep and provide proper records of all the birds, feeds, eggs, staff and track all records of sales in the farm. Management information </w:t>
+      </w:r>
+      <w:proofErr w:type="gramStart"/>
+      <w:r>
+        <w:rPr>
+          <w:rFonts w:ascii="Times New Roman" w:hAnsi="Times New Roman" w:cs="Times New Roman"/>
+          <w:sz w:val="24"/>
+          <w:szCs w:val="24"/>
+        </w:rPr>
+        <w:t>system remain</w:t>
+      </w:r>
+      <w:proofErr w:type="gramEnd"/>
+      <w:r>
+        <w:rPr>
+          <w:rFonts w:ascii="Times New Roman" w:hAnsi="Times New Roman" w:cs="Times New Roman"/>
+          <w:sz w:val="24"/>
+          <w:szCs w:val="24"/>
+        </w:rPr>
+        <w:t xml:space="preserve"> the system that aim at providing information for the management on a regular basis.</w:t>
       </w:r>
     </w:p>
     <w:p>
@@ -1980,13 +2416,23 @@
           <w:szCs w:val="24"/>
         </w:rPr>
       </w:pPr>
-      <w:r>
-        <w:rPr>
-          <w:rFonts w:ascii="Times New Roman" w:hAnsi="Times New Roman" w:cs="Times New Roman"/>
-          <w:sz w:val="24"/>
-          <w:szCs w:val="24"/>
-        </w:rPr>
-        <w:t>This system always result to information over local which actually decreases the decision performance in any management.</w:t>
+      <w:proofErr w:type="gramStart"/>
+      <w:r>
+        <w:rPr>
+          <w:rFonts w:ascii="Times New Roman" w:hAnsi="Times New Roman" w:cs="Times New Roman"/>
+          <w:sz w:val="24"/>
+          <w:szCs w:val="24"/>
+        </w:rPr>
+        <w:t>This system always result</w:t>
+      </w:r>
+      <w:proofErr w:type="gramEnd"/>
+      <w:r>
+        <w:rPr>
+          <w:rFonts w:ascii="Times New Roman" w:hAnsi="Times New Roman" w:cs="Times New Roman"/>
+          <w:sz w:val="24"/>
+          <w:szCs w:val="24"/>
+        </w:rPr>
+        <w:t xml:space="preserve"> to information over local which actually decreases the decision performance in any management.</w:t>
       </w:r>
     </w:p>
     <w:p>
@@ -2033,7 +2479,25 @@
           <w:sz w:val="24"/>
           <w:szCs w:val="24"/>
         </w:rPr>
-        <w:t xml:space="preserve">They say information is power . Quality information is very vital do check in organization. </w:t>
+        <w:t xml:space="preserve">They say information is </w:t>
+      </w:r>
+      <w:proofErr w:type="gramStart"/>
+      <w:r>
+        <w:rPr>
+          <w:rFonts w:ascii="Times New Roman" w:hAnsi="Times New Roman" w:cs="Times New Roman"/>
+          <w:sz w:val="24"/>
+          <w:szCs w:val="24"/>
+        </w:rPr>
+        <w:t>power .</w:t>
+      </w:r>
+      <w:proofErr w:type="gramEnd"/>
+      <w:r>
+        <w:rPr>
+          <w:rFonts w:ascii="Times New Roman" w:hAnsi="Times New Roman" w:cs="Times New Roman"/>
+          <w:sz w:val="24"/>
+          <w:szCs w:val="24"/>
+        </w:rPr>
+        <w:t xml:space="preserve"> Quality information is very vital do check in organization. </w:t>
       </w:r>
       <w:r>
         <w:rPr>
@@ -2041,24 +2505,42 @@
           <w:sz w:val="24"/>
           <w:szCs w:val="24"/>
         </w:rPr>
-        <w:t>Many poultry farmers still make use of the manual approach of keeping farm records. The consequence of this approach are it is time consuming, needed information may easily be misplaced, un-organized and inefficient. Also, needed reports concerning different aspects of the farm cannot be easily retrieved when needed.</w:t>
-      </w:r>
-    </w:p>
-    <w:p>
-      <w:pPr>
-        <w:jc w:val="both"/>
-        <w:rPr>
-          <w:rFonts w:ascii="Times New Roman" w:hAnsi="Times New Roman" w:cs="Times New Roman"/>
-          <w:sz w:val="24"/>
-          <w:szCs w:val="24"/>
-        </w:rPr>
-      </w:pPr>
+        <w:t xml:space="preserve">Many poultry farmers still make use of the manual approach of keeping farm records. The </w:t>
+      </w:r>
+      <w:proofErr w:type="gramStart"/>
       <w:r>
         <w:rPr>
           <w:rFonts w:ascii="Times New Roman" w:eastAsia="Calibri" w:hAnsi="Times New Roman" w:cs="Times New Roman"/>
           <w:sz w:val="24"/>
           <w:szCs w:val="24"/>
         </w:rPr>
+        <w:t>consequence of this approach are</w:t>
+      </w:r>
+      <w:proofErr w:type="gramEnd"/>
+      <w:r>
+        <w:rPr>
+          <w:rFonts w:ascii="Times New Roman" w:eastAsia="Calibri" w:hAnsi="Times New Roman" w:cs="Times New Roman"/>
+          <w:sz w:val="24"/>
+          <w:szCs w:val="24"/>
+        </w:rPr>
+        <w:t xml:space="preserve"> it is time consuming, needed information may easily be misplaced, un-organized and inefficient. Also, needed reports concerning different aspects of the farm cannot be easily retrieved when needed.</w:t>
+      </w:r>
+    </w:p>
+    <w:p>
+      <w:pPr>
+        <w:jc w:val="both"/>
+        <w:rPr>
+          <w:rFonts w:ascii="Times New Roman" w:hAnsi="Times New Roman" w:cs="Times New Roman"/>
+          <w:sz w:val="24"/>
+          <w:szCs w:val="24"/>
+        </w:rPr>
+      </w:pPr>
+      <w:r>
+        <w:rPr>
+          <w:rFonts w:ascii="Times New Roman" w:eastAsia="Calibri" w:hAnsi="Times New Roman" w:cs="Times New Roman"/>
+          <w:sz w:val="24"/>
+          <w:szCs w:val="24"/>
+        </w:rPr>
         <w:t xml:space="preserve"> This situation makes it to monitor the state of the birds in the poultry, income and expenses and other relevant information. To overcome these problems there is need for an information system for proper management of the poultry farm.</w:t>
       </w:r>
     </w:p>
@@ -2071,13 +2553,41 @@
           <w:szCs w:val="24"/>
         </w:rPr>
       </w:pPr>
-      <w:r>
-        <w:rPr>
-          <w:rFonts w:ascii="Times New Roman" w:hAnsi="Times New Roman" w:cs="Times New Roman"/>
-          <w:sz w:val="24"/>
-          <w:szCs w:val="24"/>
-        </w:rPr>
-        <w:t xml:space="preserve">the only information that can accelerate the management decision performance is the information that process the good quality of information. the problems of the existing system are </w:t>
+      <w:proofErr w:type="gramStart"/>
+      <w:r>
+        <w:rPr>
+          <w:rFonts w:ascii="Times New Roman" w:hAnsi="Times New Roman" w:cs="Times New Roman"/>
+          <w:sz w:val="24"/>
+          <w:szCs w:val="24"/>
+        </w:rPr>
+        <w:t>the</w:t>
+      </w:r>
+      <w:proofErr w:type="gramEnd"/>
+      <w:r>
+        <w:rPr>
+          <w:rFonts w:ascii="Times New Roman" w:hAnsi="Times New Roman" w:cs="Times New Roman"/>
+          <w:sz w:val="24"/>
+          <w:szCs w:val="24"/>
+        </w:rPr>
+        <w:t xml:space="preserve"> only information that can accelerate the management decision performance is the information that process the good quality of information. </w:t>
+      </w:r>
+      <w:proofErr w:type="gramStart"/>
+      <w:r>
+        <w:rPr>
+          <w:rFonts w:ascii="Times New Roman" w:hAnsi="Times New Roman" w:cs="Times New Roman"/>
+          <w:sz w:val="24"/>
+          <w:szCs w:val="24"/>
+        </w:rPr>
+        <w:t>the</w:t>
+      </w:r>
+      <w:proofErr w:type="gramEnd"/>
+      <w:r>
+        <w:rPr>
+          <w:rFonts w:ascii="Times New Roman" w:hAnsi="Times New Roman" w:cs="Times New Roman"/>
+          <w:sz w:val="24"/>
+          <w:szCs w:val="24"/>
+        </w:rPr>
+        <w:t xml:space="preserve"> problems of the existing system are </w:t>
       </w:r>
     </w:p>
     <w:p>
@@ -2210,7 +2720,6 @@
           <w:sz w:val="24"/>
           <w:szCs w:val="24"/>
         </w:rPr>
-        <w:lastRenderedPageBreak/>
         <w:t xml:space="preserve">Due to the show mentioned problems and errors associated with the existing system, an alternative system is suggested which is a computerized system. </w:t>
       </w:r>
     </w:p>
@@ -2294,6 +2803,7 @@
           <w:sz w:val="24"/>
           <w:szCs w:val="24"/>
         </w:rPr>
+        <w:lastRenderedPageBreak/>
         <w:t>To develop a database application that can be used to maintain and provide information about the livestock and financial information aspect of the poultry farm</w:t>
       </w:r>
     </w:p>
@@ -3312,6 +3822,128 @@
     </w:lvl>
   </w:abstractNum>
   <w:abstractNum w:abstractNumId="7">
+    <w:nsid w:val="47C50337"/>
+    <w:multiLevelType w:val="multilevel"/>
+    <w:tmpl w:val="16DA1098"/>
+    <w:lvl w:ilvl="0">
+      <w:start w:val="3"/>
+      <w:numFmt w:val="decimal"/>
+      <w:lvlText w:val="%1"/>
+      <w:lvlJc w:val="left"/>
+      <w:pPr>
+        <w:ind w:left="660" w:hanging="660"/>
+      </w:pPr>
+      <w:rPr>
+        <w:rFonts w:hint="default"/>
+        <w:b/>
+      </w:rPr>
+    </w:lvl>
+    <w:lvl w:ilvl="1">
+      <w:start w:val="1"/>
+      <w:numFmt w:val="decimal"/>
+      <w:lvlText w:val="%1.%2"/>
+      <w:lvlJc w:val="left"/>
+      <w:pPr>
+        <w:ind w:left="660" w:hanging="660"/>
+      </w:pPr>
+      <w:rPr>
+        <w:rFonts w:hint="default"/>
+        <w:b/>
+      </w:rPr>
+    </w:lvl>
+    <w:lvl w:ilvl="2">
+      <w:start w:val="1"/>
+      <w:numFmt w:val="decimal"/>
+      <w:lvlText w:val="%1.%2.%3"/>
+      <w:lvlJc w:val="left"/>
+      <w:pPr>
+        <w:ind w:left="720" w:hanging="720"/>
+      </w:pPr>
+      <w:rPr>
+        <w:rFonts w:hint="default"/>
+        <w:b/>
+      </w:rPr>
+    </w:lvl>
+    <w:lvl w:ilvl="3">
+      <w:start w:val="1"/>
+      <w:numFmt w:val="decimal"/>
+      <w:lvlText w:val="%1.%2.%3.%4"/>
+      <w:lvlJc w:val="left"/>
+      <w:pPr>
+        <w:ind w:left="720" w:hanging="720"/>
+      </w:pPr>
+      <w:rPr>
+        <w:rFonts w:hint="default"/>
+        <w:b/>
+      </w:rPr>
+    </w:lvl>
+    <w:lvl w:ilvl="4">
+      <w:start w:val="1"/>
+      <w:numFmt w:val="decimal"/>
+      <w:lvlText w:val="%1.%2.%3.%4.%5"/>
+      <w:lvlJc w:val="left"/>
+      <w:pPr>
+        <w:ind w:left="1080" w:hanging="1080"/>
+      </w:pPr>
+      <w:rPr>
+        <w:rFonts w:hint="default"/>
+        <w:b/>
+      </w:rPr>
+    </w:lvl>
+    <w:lvl w:ilvl="5">
+      <w:start w:val="1"/>
+      <w:numFmt w:val="decimal"/>
+      <w:lvlText w:val="%1.%2.%3.%4.%5.%6"/>
+      <w:lvlJc w:val="left"/>
+      <w:pPr>
+        <w:ind w:left="1080" w:hanging="1080"/>
+      </w:pPr>
+      <w:rPr>
+        <w:rFonts w:hint="default"/>
+        <w:b/>
+      </w:rPr>
+    </w:lvl>
+    <w:lvl w:ilvl="6">
+      <w:start w:val="1"/>
+      <w:numFmt w:val="decimal"/>
+      <w:lvlText w:val="%1.%2.%3.%4.%5.%6.%7"/>
+      <w:lvlJc w:val="left"/>
+      <w:pPr>
+        <w:ind w:left="1440" w:hanging="1440"/>
+      </w:pPr>
+      <w:rPr>
+        <w:rFonts w:hint="default"/>
+        <w:b/>
+      </w:rPr>
+    </w:lvl>
+    <w:lvl w:ilvl="7">
+      <w:start w:val="1"/>
+      <w:numFmt w:val="decimal"/>
+      <w:lvlText w:val="%1.%2.%3.%4.%5.%6.%7.%8"/>
+      <w:lvlJc w:val="left"/>
+      <w:pPr>
+        <w:ind w:left="1440" w:hanging="1440"/>
+      </w:pPr>
+      <w:rPr>
+        <w:rFonts w:hint="default"/>
+        <w:b/>
+      </w:rPr>
+    </w:lvl>
+    <w:lvl w:ilvl="8">
+      <w:start w:val="1"/>
+      <w:numFmt w:val="decimal"/>
+      <w:lvlText w:val="%1.%2.%3.%4.%5.%6.%7.%8.%9"/>
+      <w:lvlJc w:val="left"/>
+      <w:pPr>
+        <w:ind w:left="1800" w:hanging="1800"/>
+      </w:pPr>
+      <w:rPr>
+        <w:rFonts w:hint="default"/>
+        <w:b/>
+      </w:rPr>
+    </w:lvl>
+  </w:abstractNum>
+  <w:abstractNum w:abstractNumId="8">
     <w:nsid w:val="65356D10"/>
     <w:multiLevelType w:val="hybridMultilevel"/>
     <w:tmpl w:val="8D5CA7F8"/>
@@ -3397,7 +4029,7 @@
       </w:pPr>
     </w:lvl>
   </w:abstractNum>
-  <w:abstractNum w:abstractNumId="8">
+  <w:abstractNum w:abstractNumId="9">
     <w:nsid w:val="74E12DD5"/>
     <w:multiLevelType w:val="multilevel"/>
     <w:tmpl w:val="187CB0F0"/>
@@ -3538,13 +4170,16 @@
     <w:abstractNumId w:val="4"/>
   </w:num>
   <w:num w:numId="7">
-    <w:abstractNumId w:val="8"/>
+    <w:abstractNumId w:val="9"/>
   </w:num>
   <w:num w:numId="8">
-    <w:abstractNumId w:val="7"/>
+    <w:abstractNumId w:val="8"/>
   </w:num>
   <w:num w:numId="9">
     <w:abstractNumId w:val="6"/>
+  </w:num>
+  <w:num w:numId="10">
+    <w:abstractNumId w:val="7"/>
   </w:num>
 </w:numbering>
 </file>
@@ -3709,6 +4344,7 @@
   <w:style w:type="paragraph" w:default="1" w:styleId="Normal">
     <w:name w:val="Normal"/>
     <w:qFormat/>
+    <w:rsid w:val="003E3672"/>
   </w:style>
   <w:style w:type="paragraph" w:styleId="Heading2">
     <w:name w:val="heading 2"/>
@@ -3719,10 +4355,9 @@
     <w:rsid w:val="00F9648C"/>
     <w:pPr>
       <w:keepNext/>
-      <w:numPr>
-        <w:ilvl w:val="1"/>
-        <w:numId w:val="1"/>
-      </w:numPr>
+      <w:tabs>
+        <w:tab w:val="num" w:pos="0"/>
+      </w:tabs>
       <w:suppressAutoHyphens/>
       <w:spacing w:before="240" w:after="60"/>
       <w:outlineLvl w:val="1"/>
@@ -3819,7 +4454,6 @@
     <w:rPr>
       <w:color w:val="000080"/>
       <w:u w:val="single"/>
-      <w:lang/>
     </w:rPr>
   </w:style>
   <w:style w:type="paragraph" w:customStyle="1" w:styleId="DefaultLTUntertitel">

</xml_diff>